<commit_message>
java and dwdm updates
</commit_message>
<xml_diff>
--- a/coverPage.docx
+++ b/coverPage.docx
@@ -195,8 +195,51 @@
           <w:sz w:val="28"/>
           <w:szCs w:val="28"/>
         </w:rPr>
-        <w:t>A Project Report</w:t>
-      </w:r>
+        <w:t>Data Warehousing and Data Mining</w:t>
+      </w:r>
+      <w:r>
+        <w:rPr>
+          <w:rFonts w:ascii="Arial" w:hAnsi="Arial" w:cs="Arial"/>
+          <w:b/>
+          <w:bCs/>
+          <w:color w:val="000000"/>
+          <w:sz w:val="28"/>
+          <w:szCs w:val="28"/>
+        </w:rPr>
+        <w:t xml:space="preserve"> (CSC </w:t>
+      </w:r>
+      <w:r>
+        <w:rPr>
+          <w:rFonts w:ascii="Arial" w:hAnsi="Arial" w:cs="Arial"/>
+          <w:b/>
+          <w:bCs/>
+          <w:color w:val="000000"/>
+          <w:sz w:val="28"/>
+          <w:szCs w:val="28"/>
+        </w:rPr>
+        <w:t>410</w:t>
+      </w:r>
+      <w:r>
+        <w:rPr>
+          <w:rFonts w:ascii="Arial" w:hAnsi="Arial" w:cs="Arial"/>
+          <w:b/>
+          <w:bCs/>
+          <w:color w:val="000000"/>
+          <w:sz w:val="28"/>
+          <w:szCs w:val="28"/>
+        </w:rPr>
+        <w:t>)</w:t>
+      </w:r>
+    </w:p>
+    <w:p>
+      <w:pPr>
+        <w:spacing w:after="240"/>
+        <w:rPr>
+          <w:rFonts w:ascii="Arial" w:hAnsi="Arial" w:cs="Arial"/>
+          <w:sz w:val="28"/>
+          <w:szCs w:val="28"/>
+        </w:rPr>
+      </w:pPr>
     </w:p>
     <w:p>
       <w:pPr>
@@ -218,20 +261,143 @@
           <w:sz w:val="28"/>
           <w:szCs w:val="28"/>
         </w:rPr>
-        <w:t>on</w:t>
+        <w:t>Submitted By:</w:t>
       </w:r>
     </w:p>
     <w:p>
       <w:pPr>
         <w:pStyle w:val="NormalWeb"/>
         <w:spacing w:before="0" w:beforeAutospacing="0" w:after="0" w:afterAutospacing="0"/>
-        <w:jc w:val="center"/>
-        <w:rPr>
-          <w:rFonts w:ascii="Arial" w:hAnsi="Arial" w:cs="Arial"/>
-          <w:sz w:val="28"/>
-          <w:szCs w:val="28"/>
-        </w:rPr>
-      </w:pPr>
+        <w:ind w:left="2039" w:firstLine="1561"/>
+        <w:jc w:val="both"/>
+        <w:rPr>
+          <w:rFonts w:ascii="Arial" w:hAnsi="Arial" w:cs="Arial"/>
+          <w:color w:val="000000"/>
+          <w:sz w:val="28"/>
+          <w:szCs w:val="28"/>
+        </w:rPr>
+      </w:pPr>
+      <w:r>
+        <w:rPr>
+          <w:rFonts w:ascii="Arial" w:hAnsi="Arial" w:cs="Arial"/>
+          <w:color w:val="000000"/>
+          <w:sz w:val="28"/>
+          <w:szCs w:val="28"/>
+        </w:rPr>
+        <w:t xml:space="preserve">Rabin Neupane </w:t>
+      </w:r>
+    </w:p>
+    <w:p>
+      <w:pPr>
+        <w:pStyle w:val="NormalWeb"/>
+        <w:spacing w:before="0" w:beforeAutospacing="0" w:after="0" w:afterAutospacing="0"/>
+        <w:ind w:left="2039" w:firstLine="1561"/>
+        <w:jc w:val="both"/>
+        <w:rPr>
+          <w:rFonts w:ascii="Arial" w:hAnsi="Arial" w:cs="Arial"/>
+          <w:color w:val="000000"/>
+          <w:sz w:val="28"/>
+          <w:szCs w:val="28"/>
+        </w:rPr>
+      </w:pPr>
+      <w:r>
+        <w:rPr>
+          <w:rFonts w:ascii="Arial" w:hAnsi="Arial" w:cs="Arial"/>
+          <w:color w:val="000000"/>
+          <w:sz w:val="28"/>
+          <w:szCs w:val="28"/>
+        </w:rPr>
+        <w:t>T.U. Exam Roll No:</w:t>
+      </w:r>
+      <w:r>
+        <w:rPr>
+          <w:rFonts w:ascii="Arial" w:hAnsi="Arial" w:cs="Arial"/>
+          <w:color w:val="000000"/>
+          <w:sz w:val="28"/>
+          <w:szCs w:val="28"/>
+        </w:rPr>
+        <w:t xml:space="preserve"> </w:t>
+      </w:r>
+      <w:r>
+        <w:rPr>
+          <w:rFonts w:ascii="Arial" w:hAnsi="Arial" w:cs="Arial"/>
+          <w:color w:val="000000"/>
+          <w:sz w:val="28"/>
+          <w:szCs w:val="28"/>
+        </w:rPr>
+        <w:t>24109</w:t>
+      </w:r>
+    </w:p>
+    <w:p>
+      <w:pPr>
+        <w:pStyle w:val="NormalWeb"/>
+        <w:spacing w:before="0" w:beforeAutospacing="0" w:after="0" w:afterAutospacing="0"/>
+        <w:ind w:left="2039" w:firstLine="1561"/>
+        <w:jc w:val="both"/>
+        <w:rPr>
+          <w:rFonts w:ascii="Arial" w:hAnsi="Arial" w:cs="Arial"/>
+          <w:sz w:val="28"/>
+          <w:szCs w:val="28"/>
+        </w:rPr>
+      </w:pPr>
+      <w:r>
+        <w:rPr>
+          <w:rFonts w:ascii="Arial" w:hAnsi="Arial" w:cs="Arial"/>
+          <w:color w:val="000000"/>
+          <w:sz w:val="28"/>
+          <w:szCs w:val="28"/>
+        </w:rPr>
+        <w:t>7</w:t>
+      </w:r>
+      <w:r>
+        <w:rPr>
+          <w:rFonts w:ascii="Arial" w:hAnsi="Arial" w:cs="Arial"/>
+          <w:color w:val="000000"/>
+          <w:sz w:val="28"/>
+          <w:szCs w:val="28"/>
+          <w:vertAlign w:val="superscript"/>
+        </w:rPr>
+        <w:t>th</w:t>
+      </w:r>
+      <w:r>
+        <w:rPr>
+          <w:rFonts w:ascii="Arial" w:hAnsi="Arial" w:cs="Arial"/>
+          <w:color w:val="000000"/>
+          <w:sz w:val="28"/>
+          <w:szCs w:val="28"/>
+        </w:rPr>
+        <w:t xml:space="preserve"> Semester </w:t>
+      </w:r>
+      <w:proofErr w:type="spellStart"/>
+      <w:r>
+        <w:rPr>
+          <w:rFonts w:ascii="Arial" w:hAnsi="Arial" w:cs="Arial"/>
+          <w:color w:val="000000"/>
+          <w:sz w:val="28"/>
+          <w:szCs w:val="28"/>
+        </w:rPr>
+        <w:t>Bsc.Csit</w:t>
+      </w:r>
+      <w:proofErr w:type="spellEnd"/>
+    </w:p>
+    <w:p>
+      <w:pPr>
+        <w:spacing w:after="240"/>
+        <w:rPr>
+          <w:rFonts w:asciiTheme="majorHAnsi" w:hAnsiTheme="majorHAnsi" w:cstheme="majorHAnsi"/>
+          <w:sz w:val="28"/>
+          <w:szCs w:val="28"/>
+        </w:rPr>
+      </w:pPr>
+      <w:r>
+        <w:rPr>
+          <w:rFonts w:ascii="Arial" w:hAnsi="Arial" w:cs="Arial"/>
+          <w:sz w:val="28"/>
+          <w:szCs w:val="28"/>
+        </w:rPr>
+        <w:br/>
+        <w:t xml:space="preserve">                     </w:t>
+      </w:r>
       <w:r>
         <w:rPr>
           <w:rFonts w:ascii="Arial" w:hAnsi="Arial" w:cs="Arial"/>
@@ -241,504 +407,39 @@
           <w:sz w:val="28"/>
           <w:szCs w:val="28"/>
         </w:rPr>
-        <w:t xml:space="preserve">“ONLINE REGISTRATION </w:t>
-      </w:r>
-      <w:proofErr w:type="gramStart"/>
-      <w:r>
-        <w:rPr>
-          <w:rFonts w:ascii="Arial" w:hAnsi="Arial" w:cs="Arial"/>
-          <w:b/>
-          <w:bCs/>
-          <w:color w:val="000000"/>
-          <w:sz w:val="28"/>
-          <w:szCs w:val="28"/>
-        </w:rPr>
-        <w:t>SYSTEM ”</w:t>
-      </w:r>
-      <w:proofErr w:type="gramEnd"/>
-    </w:p>
-    <w:p>
-      <w:pPr>
-        <w:pStyle w:val="NormalWeb"/>
-        <w:spacing w:before="0" w:beforeAutospacing="0" w:after="0" w:afterAutospacing="0"/>
-        <w:jc w:val="center"/>
-        <w:rPr>
-          <w:rFonts w:ascii="Arial" w:hAnsi="Arial" w:cs="Arial"/>
-          <w:sz w:val="28"/>
-          <w:szCs w:val="28"/>
-        </w:rPr>
-      </w:pPr>
-      <w:r>
-        <w:rPr>
-          <w:rFonts w:ascii="Arial" w:hAnsi="Arial" w:cs="Arial"/>
-          <w:b/>
-          <w:bCs/>
-          <w:color w:val="000000"/>
-          <w:sz w:val="28"/>
-          <w:szCs w:val="28"/>
-        </w:rPr>
-        <w:t>for </w:t>
-      </w:r>
-    </w:p>
-    <w:p>
-      <w:pPr>
-        <w:pStyle w:val="NormalWeb"/>
-        <w:spacing w:before="0" w:beforeAutospacing="0" w:after="0" w:afterAutospacing="0"/>
-        <w:jc w:val="center"/>
-        <w:rPr>
-          <w:rFonts w:ascii="Arial" w:hAnsi="Arial" w:cs="Arial"/>
-          <w:sz w:val="28"/>
-          <w:szCs w:val="28"/>
-        </w:rPr>
-      </w:pPr>
-      <w:r>
-        <w:rPr>
-          <w:rFonts w:ascii="Arial" w:hAnsi="Arial" w:cs="Arial"/>
-          <w:b/>
-          <w:bCs/>
-          <w:color w:val="000000"/>
-          <w:sz w:val="28"/>
-          <w:szCs w:val="28"/>
-        </w:rPr>
-        <w:t>E-Governance</w:t>
-      </w:r>
-      <w:r>
-        <w:rPr>
-          <w:rFonts w:ascii="Arial" w:hAnsi="Arial" w:cs="Arial"/>
-          <w:b/>
-          <w:bCs/>
-          <w:color w:val="000000"/>
-          <w:sz w:val="28"/>
-          <w:szCs w:val="28"/>
-        </w:rPr>
-        <w:t xml:space="preserve"> (CSC 36</w:t>
-      </w:r>
-      <w:r>
-        <w:rPr>
-          <w:rFonts w:ascii="Arial" w:hAnsi="Arial" w:cs="Arial"/>
-          <w:b/>
-          <w:bCs/>
-          <w:color w:val="000000"/>
-          <w:sz w:val="28"/>
-          <w:szCs w:val="28"/>
-        </w:rPr>
-        <w:t>6</w:t>
-      </w:r>
-      <w:r>
-        <w:rPr>
-          <w:rFonts w:ascii="Arial" w:hAnsi="Arial" w:cs="Arial"/>
-          <w:b/>
-          <w:bCs/>
-          <w:color w:val="000000"/>
-          <w:sz w:val="28"/>
-          <w:szCs w:val="28"/>
-        </w:rPr>
-        <w:t>)</w:t>
-      </w:r>
-    </w:p>
-    <w:p>
-      <w:pPr>
-        <w:spacing w:after="240"/>
-        <w:rPr>
-          <w:rFonts w:ascii="Arial" w:hAnsi="Arial" w:cs="Arial"/>
-          <w:sz w:val="28"/>
-          <w:szCs w:val="28"/>
-        </w:rPr>
-      </w:pPr>
-    </w:p>
-    <w:p>
-      <w:pPr>
-        <w:pStyle w:val="NormalWeb"/>
-        <w:spacing w:before="0" w:beforeAutospacing="0" w:after="0" w:afterAutospacing="0"/>
-        <w:jc w:val="center"/>
-        <w:rPr>
-          <w:rFonts w:ascii="Arial" w:hAnsi="Arial" w:cs="Arial"/>
-          <w:sz w:val="28"/>
-          <w:szCs w:val="28"/>
-        </w:rPr>
-      </w:pPr>
-      <w:r>
-        <w:rPr>
-          <w:rFonts w:ascii="Arial" w:hAnsi="Arial" w:cs="Arial"/>
-          <w:b/>
-          <w:bCs/>
-          <w:color w:val="000000"/>
-          <w:sz w:val="28"/>
-          <w:szCs w:val="28"/>
-        </w:rPr>
-        <w:t>Under the supervision of</w:t>
-      </w:r>
-    </w:p>
-    <w:p>
-      <w:pPr>
-        <w:pStyle w:val="NormalWeb"/>
-        <w:spacing w:before="0" w:beforeAutospacing="0" w:after="0" w:afterAutospacing="0"/>
-        <w:jc w:val="center"/>
-        <w:rPr>
-          <w:rFonts w:ascii="Arial" w:hAnsi="Arial" w:cs="Arial"/>
-          <w:sz w:val="28"/>
-          <w:szCs w:val="28"/>
-        </w:rPr>
-      </w:pPr>
-      <w:r>
-        <w:rPr>
-          <w:rFonts w:ascii="Arial" w:hAnsi="Arial" w:cs="Arial"/>
-          <w:color w:val="000000"/>
-          <w:sz w:val="28"/>
-          <w:szCs w:val="28"/>
-        </w:rPr>
-        <w:t>Surya Bam</w:t>
-      </w:r>
-      <w:r>
-        <w:rPr>
-          <w:rFonts w:ascii="Arial" w:hAnsi="Arial" w:cs="Arial"/>
-          <w:color w:val="000000"/>
-          <w:sz w:val="28"/>
-          <w:szCs w:val="28"/>
-        </w:rPr>
-        <w:t xml:space="preserve"> Sir</w:t>
-      </w:r>
-    </w:p>
-    <w:p>
-      <w:pPr>
-        <w:spacing w:after="240"/>
-        <w:rPr>
-          <w:rFonts w:ascii="Arial" w:hAnsi="Arial" w:cs="Arial"/>
-          <w:sz w:val="28"/>
-          <w:szCs w:val="28"/>
-        </w:rPr>
-      </w:pPr>
-    </w:p>
-    <w:p>
-      <w:pPr>
-        <w:pStyle w:val="NormalWeb"/>
-        <w:spacing w:before="0" w:beforeAutospacing="0" w:after="0" w:afterAutospacing="0"/>
-        <w:jc w:val="center"/>
-        <w:rPr>
-          <w:rFonts w:ascii="Arial" w:hAnsi="Arial" w:cs="Arial"/>
-          <w:sz w:val="28"/>
-          <w:szCs w:val="28"/>
-        </w:rPr>
-      </w:pPr>
-      <w:r>
-        <w:rPr>
-          <w:rFonts w:ascii="Arial" w:hAnsi="Arial" w:cs="Arial"/>
-          <w:b/>
-          <w:bCs/>
-          <w:color w:val="000000"/>
-          <w:sz w:val="28"/>
-          <w:szCs w:val="28"/>
-        </w:rPr>
-        <w:t>Submitted By:</w:t>
-      </w:r>
-    </w:p>
-    <w:p>
-      <w:pPr>
-        <w:pStyle w:val="NormalWeb"/>
-        <w:spacing w:before="0" w:beforeAutospacing="0" w:after="0" w:afterAutospacing="0"/>
-        <w:ind w:firstLine="1561"/>
-        <w:jc w:val="both"/>
-        <w:rPr>
-          <w:rFonts w:ascii="Arial" w:hAnsi="Arial" w:cs="Arial"/>
-          <w:sz w:val="28"/>
-          <w:szCs w:val="28"/>
-        </w:rPr>
-      </w:pPr>
-      <w:r>
-        <w:rPr>
-          <w:rFonts w:ascii="Arial" w:hAnsi="Arial" w:cs="Arial"/>
-          <w:b/>
-          <w:bCs/>
-          <w:color w:val="000000"/>
-          <w:sz w:val="28"/>
-          <w:szCs w:val="28"/>
-        </w:rPr>
-        <w:t>Rabin Neupane</w:t>
-      </w:r>
-      <w:r>
-        <w:rPr>
-          <w:rFonts w:ascii="Arial" w:hAnsi="Arial" w:cs="Arial"/>
-          <w:b/>
-          <w:bCs/>
-          <w:color w:val="000000"/>
-          <w:sz w:val="28"/>
-          <w:szCs w:val="28"/>
-        </w:rPr>
-        <w:t xml:space="preserve"> (T.U. Exam Roll No:</w:t>
-      </w:r>
-      <w:proofErr w:type="gramStart"/>
-      <w:r>
-        <w:rPr>
-          <w:rFonts w:ascii="Arial" w:hAnsi="Arial" w:cs="Arial"/>
-          <w:b/>
-          <w:bCs/>
-          <w:color w:val="000000"/>
-          <w:sz w:val="28"/>
-          <w:szCs w:val="28"/>
-        </w:rPr>
-        <w:t>24109</w:t>
-      </w:r>
-      <w:r>
-        <w:rPr>
-          <w:rFonts w:ascii="Arial" w:hAnsi="Arial" w:cs="Arial"/>
-          <w:b/>
-          <w:bCs/>
-          <w:color w:val="000000"/>
-          <w:sz w:val="28"/>
-          <w:szCs w:val="28"/>
-        </w:rPr>
-        <w:t xml:space="preserve"> )</w:t>
-      </w:r>
-      <w:proofErr w:type="gramEnd"/>
-    </w:p>
-    <w:p>
-      <w:pPr>
-        <w:pStyle w:val="NormalWeb"/>
-        <w:spacing w:before="0" w:beforeAutospacing="0" w:after="0" w:afterAutospacing="0"/>
-        <w:ind w:firstLine="1561"/>
-        <w:jc w:val="both"/>
-        <w:rPr>
-          <w:rFonts w:ascii="Arial" w:hAnsi="Arial" w:cs="Arial"/>
-          <w:sz w:val="28"/>
-          <w:szCs w:val="28"/>
-        </w:rPr>
-      </w:pPr>
+        <w:t xml:space="preserve">Submitted To:  </w:t>
+      </w:r>
       <w:proofErr w:type="spellStart"/>
       <w:r>
         <w:rPr>
           <w:rFonts w:ascii="Arial" w:hAnsi="Arial" w:cs="Arial"/>
-          <w:b/>
-          <w:bCs/>
-          <w:color w:val="000000"/>
-          <w:sz w:val="28"/>
-          <w:szCs w:val="28"/>
-        </w:rPr>
-        <w:t>Ritesh</w:t>
+          <w:color w:val="000000"/>
+          <w:sz w:val="28"/>
+          <w:szCs w:val="28"/>
+        </w:rPr>
+        <w:t>Prabin</w:t>
       </w:r>
       <w:proofErr w:type="spellEnd"/>
       <w:r>
         <w:rPr>
           <w:rFonts w:ascii="Arial" w:hAnsi="Arial" w:cs="Arial"/>
-          <w:b/>
-          <w:bCs/>
-          <w:color w:val="000000"/>
-          <w:sz w:val="28"/>
-          <w:szCs w:val="28"/>
-        </w:rPr>
-        <w:t xml:space="preserve"> RC</w:t>
-      </w:r>
-      <w:r>
-        <w:rPr>
-          <w:rFonts w:ascii="Arial" w:hAnsi="Arial" w:cs="Arial"/>
-          <w:b/>
-          <w:bCs/>
-          <w:color w:val="000000"/>
-          <w:sz w:val="28"/>
-          <w:szCs w:val="28"/>
-        </w:rPr>
-        <w:t xml:space="preserve"> (T.U. Exam Roll No:</w:t>
-      </w:r>
-      <w:r>
-        <w:rPr>
-          <w:rFonts w:ascii="Arial" w:hAnsi="Arial" w:cs="Arial"/>
-          <w:b/>
-          <w:bCs/>
-          <w:color w:val="000000"/>
-          <w:sz w:val="28"/>
-          <w:szCs w:val="28"/>
-        </w:rPr>
-        <w:t>24114</w:t>
-      </w:r>
-      <w:r>
-        <w:rPr>
-          <w:rFonts w:ascii="Arial" w:hAnsi="Arial" w:cs="Arial"/>
-          <w:b/>
-          <w:bCs/>
-          <w:color w:val="000000"/>
-          <w:sz w:val="28"/>
-          <w:szCs w:val="28"/>
-        </w:rPr>
-        <w:t>)</w:t>
-      </w:r>
-    </w:p>
-    <w:p>
-      <w:pPr>
-        <w:pStyle w:val="NormalWeb"/>
-        <w:spacing w:before="0" w:beforeAutospacing="0" w:after="0" w:afterAutospacing="0"/>
-        <w:ind w:firstLine="1561"/>
-        <w:jc w:val="both"/>
-        <w:rPr>
-          <w:rFonts w:ascii="Arial" w:hAnsi="Arial" w:cs="Arial"/>
-          <w:sz w:val="28"/>
-          <w:szCs w:val="28"/>
-        </w:rPr>
-      </w:pPr>
-      <w:r>
-        <w:rPr>
-          <w:rFonts w:ascii="Arial" w:hAnsi="Arial" w:cs="Arial"/>
-          <w:b/>
-          <w:bCs/>
-          <w:color w:val="000000"/>
-          <w:sz w:val="28"/>
-          <w:szCs w:val="28"/>
-        </w:rPr>
-        <w:t xml:space="preserve">Sushil </w:t>
-      </w:r>
-      <w:proofErr w:type="gramStart"/>
-      <w:r>
-        <w:rPr>
-          <w:rFonts w:ascii="Arial" w:hAnsi="Arial" w:cs="Arial"/>
-          <w:b/>
-          <w:bCs/>
-          <w:color w:val="000000"/>
-          <w:sz w:val="28"/>
-          <w:szCs w:val="28"/>
-        </w:rPr>
-        <w:t>Shrestha</w:t>
-      </w:r>
-      <w:r>
-        <w:rPr>
-          <w:rFonts w:ascii="Arial" w:hAnsi="Arial" w:cs="Arial"/>
-          <w:b/>
-          <w:bCs/>
-          <w:color w:val="000000"/>
-          <w:sz w:val="28"/>
-          <w:szCs w:val="28"/>
-        </w:rPr>
-        <w:t>(</w:t>
-      </w:r>
-      <w:proofErr w:type="gramEnd"/>
-      <w:r>
-        <w:rPr>
-          <w:rFonts w:ascii="Arial" w:hAnsi="Arial" w:cs="Arial"/>
-          <w:b/>
-          <w:bCs/>
-          <w:color w:val="000000"/>
-          <w:sz w:val="28"/>
-          <w:szCs w:val="28"/>
-        </w:rPr>
-        <w:t>T.U. Exam Roll No:</w:t>
-      </w:r>
-      <w:r>
-        <w:rPr>
-          <w:rFonts w:ascii="Arial" w:hAnsi="Arial" w:cs="Arial"/>
-          <w:b/>
-          <w:bCs/>
-          <w:color w:val="000000"/>
-          <w:sz w:val="28"/>
-          <w:szCs w:val="28"/>
-        </w:rPr>
-        <w:t>24127</w:t>
-      </w:r>
-      <w:r>
-        <w:rPr>
-          <w:rFonts w:ascii="Arial" w:hAnsi="Arial" w:cs="Arial"/>
-          <w:b/>
-          <w:bCs/>
-          <w:color w:val="000000"/>
-          <w:sz w:val="28"/>
-          <w:szCs w:val="28"/>
-        </w:rPr>
-        <w:t xml:space="preserve"> )</w:t>
-      </w:r>
-    </w:p>
-    <w:p>
-      <w:pPr>
-        <w:pStyle w:val="NormalWeb"/>
-        <w:spacing w:before="0" w:beforeAutospacing="0" w:after="0" w:afterAutospacing="0"/>
-        <w:ind w:firstLine="1561"/>
-        <w:jc w:val="both"/>
-        <w:rPr>
-          <w:rFonts w:ascii="Arial" w:hAnsi="Arial" w:cs="Arial"/>
-          <w:sz w:val="28"/>
-          <w:szCs w:val="28"/>
-        </w:rPr>
-      </w:pPr>
-      <w:r>
-        <w:rPr>
-          <w:rFonts w:ascii="Arial" w:hAnsi="Arial" w:cs="Arial"/>
-          <w:b/>
-          <w:bCs/>
-          <w:color w:val="000000"/>
-          <w:sz w:val="28"/>
-          <w:szCs w:val="28"/>
-        </w:rPr>
-        <w:t>Saroj Khanal</w:t>
-      </w:r>
-      <w:r>
-        <w:rPr>
-          <w:rFonts w:ascii="Arial" w:hAnsi="Arial" w:cs="Arial"/>
-          <w:b/>
-          <w:bCs/>
-          <w:color w:val="000000"/>
-          <w:sz w:val="28"/>
-          <w:szCs w:val="28"/>
-        </w:rPr>
-        <w:t xml:space="preserve"> (T.U. Exam Roll No:</w:t>
-      </w:r>
-      <w:r>
-        <w:rPr>
-          <w:rFonts w:ascii="Arial" w:hAnsi="Arial" w:cs="Arial"/>
-          <w:b/>
-          <w:bCs/>
-          <w:color w:val="000000"/>
-          <w:sz w:val="28"/>
-          <w:szCs w:val="28"/>
-        </w:rPr>
-        <w:t>24122</w:t>
-      </w:r>
-      <w:r>
-        <w:rPr>
-          <w:rFonts w:ascii="Arial" w:hAnsi="Arial" w:cs="Arial"/>
-          <w:b/>
-          <w:bCs/>
-          <w:color w:val="000000"/>
-          <w:sz w:val="28"/>
-          <w:szCs w:val="28"/>
-        </w:rPr>
-        <w:t>)</w:t>
-      </w:r>
-    </w:p>
-    <w:p>
-      <w:pPr>
-        <w:spacing w:after="240"/>
-        <w:rPr>
-          <w:rFonts w:asciiTheme="majorHAnsi" w:hAnsiTheme="majorHAnsi" w:cstheme="majorHAnsi"/>
-          <w:sz w:val="28"/>
-          <w:szCs w:val="28"/>
-        </w:rPr>
-      </w:pPr>
-      <w:r>
-        <w:rPr>
-          <w:rFonts w:ascii="Arial" w:hAnsi="Arial" w:cs="Arial"/>
-          <w:sz w:val="28"/>
-          <w:szCs w:val="28"/>
-        </w:rPr>
-        <w:br/>
-        <w:t xml:space="preserve">                     </w:t>
-      </w:r>
-      <w:r>
-        <w:rPr>
-          <w:rFonts w:ascii="Arial" w:hAnsi="Arial" w:cs="Arial"/>
-          <w:b/>
-          <w:bCs/>
-          <w:color w:val="000000"/>
-          <w:sz w:val="28"/>
-          <w:szCs w:val="28"/>
-        </w:rPr>
-        <w:t xml:space="preserve">Submitted To:  </w:t>
-      </w:r>
-      <w:r>
-        <w:rPr>
-          <w:rFonts w:ascii="Arial" w:hAnsi="Arial" w:cs="Arial"/>
-          <w:b/>
-          <w:bCs/>
-          <w:color w:val="000000"/>
-          <w:sz w:val="28"/>
-          <w:szCs w:val="28"/>
-        </w:rPr>
-        <w:t>Surya Bam</w:t>
-      </w:r>
+          <w:color w:val="000000"/>
+          <w:sz w:val="28"/>
+          <w:szCs w:val="28"/>
+        </w:rPr>
+        <w:t xml:space="preserve"> </w:t>
+      </w:r>
+      <w:proofErr w:type="spellStart"/>
+      <w:r>
+        <w:rPr>
+          <w:rFonts w:ascii="Arial" w:hAnsi="Arial" w:cs="Arial"/>
+          <w:color w:val="000000"/>
+          <w:sz w:val="28"/>
+          <w:szCs w:val="28"/>
+        </w:rPr>
+        <w:t>Silwal</w:t>
+      </w:r>
+      <w:proofErr w:type="spellEnd"/>
     </w:p>
     <w:p/>
     <w:sectPr>

</xml_diff>